<commit_message>
replace unit test font with Liberation Sans
since I was getting a build failure on Ubuntu 24.04

warn:vcl.fonts:1268905:1268905:
vcl/unx/generic/fontmanager/fontconfig.cxx:1192:
PrintFontManager::Substitute: missing font: 'Rockwell'
try: Noto Sans instead

replaced theme1.xml Rockwell and Franklin fonts
with Liberation Sans

Change-Id: I365f64c927fcb2211990321e906f757c2d03e893
Reviewed-on: https://gerrit.libreoffice.org/c/core/+/164603
Tested-by: Jenkins
Reviewed-by: Justin Luth <jluth@mail.com>
</commit_message>
<xml_diff>
--- a/sw/qa/extras/ooxmlexport/data/tdf160077_layoutInCellB.docx
+++ b/sw/qa/extras/ooxmlexport/data/tdf160077_layoutInCellB.docx
@@ -37991,12 +37991,12 @@
     </a:clrScheme>
     <a:fontScheme name="Custom 4">
       <a:majorFont>
-        <a:latin typeface="Franklin Gothic Demi"/>
+        <a:latin typeface="Liberation Sans"/>
         <a:ea typeface=""/>
         <a:cs typeface=""/>
       </a:majorFont>
       <a:minorFont>
-        <a:latin typeface="Rockwell"/>
+        <a:latin typeface="Liberation Sans"/>
         <a:ea typeface=""/>
         <a:cs typeface=""/>
       </a:minorFont>

</xml_diff>